<commit_message>
Remove some redundant labs
</commit_message>
<xml_diff>
--- a/serverless-data-analysis/bigquery-machine-learning/predict-taxi-fare-with-BQML-forecasting-model.docx
+++ b/serverless-data-analysis/bigquery-machine-learning/predict-taxi-fare-with-BQML-forecasting-model.docx
@@ -1,6 +1,6 @@
 
 <file path=word/document.xml><?xml version="1.0" encoding="utf-8"?>
-<w:document xmlns:wpc="http://schemas.microsoft.com/office/word/2010/wordprocessingCanvas" xmlns:cx="http://schemas.microsoft.com/office/drawing/2014/chartex" xmlns:cx1="http://schemas.microsoft.com/office/drawing/2015/9/8/chartex" xmlns:mc="http://schemas.openxmlformats.org/markup-compatibility/2006" xmlns:o="urn:schemas-microsoft-com:office:office" xmlns:r="http://schemas.openxmlformats.org/officeDocument/2006/relationships" xmlns:m="http://schemas.openxmlformats.org/officeDocument/2006/math" xmlns:v="urn:schemas-microsoft-com:vml" xmlns:wp14="http://schemas.microsoft.com/office/word/2010/wordprocessingDrawing" xmlns:wp="http://schemas.openxmlformats.org/drawingml/2006/wordprocessingDrawing" xmlns:w10="urn:schemas-microsoft-com:office:word" xmlns:w="http://schemas.openxmlformats.org/wordprocessingml/2006/main" xmlns:w14="http://schemas.microsoft.com/office/word/2010/wordml" xmlns:w15="http://schemas.microsoft.com/office/word/2012/wordml" xmlns:w16se="http://schemas.microsoft.com/office/word/2015/wordml/symex" xmlns:wpg="http://schemas.microsoft.com/office/word/2010/wordprocessingGroup" xmlns:wpi="http://schemas.microsoft.com/office/word/2010/wordprocessingInk" xmlns:wne="http://schemas.microsoft.com/office/word/2006/wordml" xmlns:wps="http://schemas.microsoft.com/office/word/2010/wordprocessingShape" mc:Ignorable="w14 w15 w16se wp14">
+<w:document xmlns:wpc="http://schemas.microsoft.com/office/word/2010/wordprocessingCanvas" xmlns:cx="http://schemas.microsoft.com/office/drawing/2014/chartex" xmlns:cx1="http://schemas.microsoft.com/office/drawing/2015/9/8/chartex" xmlns:cx2="http://schemas.microsoft.com/office/drawing/2015/10/21/chartex" xmlns:cx3="http://schemas.microsoft.com/office/drawing/2016/5/9/chartex" xmlns:cx4="http://schemas.microsoft.com/office/drawing/2016/5/10/chartex" xmlns:cx5="http://schemas.microsoft.com/office/drawing/2016/5/11/chartex" xmlns:cx6="http://schemas.microsoft.com/office/drawing/2016/5/12/chartex" xmlns:cx7="http://schemas.microsoft.com/office/drawing/2016/5/13/chartex" xmlns:cx8="http://schemas.microsoft.com/office/drawing/2016/5/14/chartex" xmlns:mc="http://schemas.openxmlformats.org/markup-compatibility/2006" xmlns:aink="http://schemas.microsoft.com/office/drawing/2016/ink" xmlns:am3d="http://schemas.microsoft.com/office/drawing/2017/model3d" xmlns:o="urn:schemas-microsoft-com:office:office" xmlns:r="http://schemas.openxmlformats.org/officeDocument/2006/relationships" xmlns:m="http://schemas.openxmlformats.org/officeDocument/2006/math" xmlns:v="urn:schemas-microsoft-com:vml" xmlns:wp14="http://schemas.microsoft.com/office/word/2010/wordprocessingDrawing" xmlns:wp="http://schemas.openxmlformats.org/drawingml/2006/wordprocessingDrawing" xmlns:w10="urn:schemas-microsoft-com:office:word" xmlns:w="http://schemas.openxmlformats.org/wordprocessingml/2006/main" xmlns:w14="http://schemas.microsoft.com/office/word/2010/wordml" xmlns:w15="http://schemas.microsoft.com/office/word/2012/wordml" xmlns:w16cid="http://schemas.microsoft.com/office/word/2016/wordml/cid" xmlns:w16se="http://schemas.microsoft.com/office/word/2015/wordml/symex" xmlns:wpg="http://schemas.microsoft.com/office/word/2010/wordprocessingGroup" xmlns:wpi="http://schemas.microsoft.com/office/word/2010/wordprocessingInk" xmlns:wne="http://schemas.microsoft.com/office/word/2006/wordml" xmlns:wps="http://schemas.microsoft.com/office/word/2010/wordprocessingShape" mc:Ignorable="w14 w15 w16se w16cid wp14">
   <w:body>
     <w:p>
       <w:pPr>
@@ -662,6 +662,7 @@
           <w:szCs w:val="26"/>
         </w:rPr>
       </w:pPr>
+      <w:bookmarkStart w:id="0" w:name="_GoBack"/>
       <w:r>
         <w:rPr>
           <w:rFonts w:ascii="Helvetica" w:hAnsi="Helvetica" w:cs="Helvetica"/>
@@ -670,11 +671,10 @@
           <w:sz w:val="26"/>
           <w:szCs w:val="26"/>
         </w:rPr>
-        <w:lastRenderedPageBreak/>
         <w:drawing>
           <wp:inline distT="0" distB="0" distL="0" distR="0">
-            <wp:extent cx="13304520" cy="9075420"/>
-            <wp:effectExtent l="0" t="0" r="0" b="0"/>
+            <wp:extent cx="6545725" cy="4465039"/>
+            <wp:effectExtent l="0" t="0" r="7620" b="0"/>
             <wp:docPr id="12" name="Picture 12" descr="bq-console.png"/>
             <wp:cNvGraphicFramePr>
               <a:graphicFrameLocks xmlns:a="http://schemas.openxmlformats.org/drawingml/2006/main" noChangeAspect="1"/>
@@ -704,7 +704,7 @@
                   <pic:spPr bwMode="auto">
                     <a:xfrm>
                       <a:off x="0" y="0"/>
-                      <a:ext cx="13304520" cy="9075420"/>
+                      <a:ext cx="6589849" cy="4495137"/>
                     </a:xfrm>
                     <a:prstGeom prst="rect">
                       <a:avLst/>
@@ -720,6 +720,7 @@
           </wp:inline>
         </w:drawing>
       </w:r>
+      <w:bookmarkEnd w:id="0"/>
     </w:p>
     <w:p>
       <w:pPr>
@@ -2535,19 +2536,40 @@
         </w:rPr>
         <w:t>The New York City Yellow Cab dataset is a </w:t>
       </w:r>
-      <w:hyperlink r:id="rId9" w:history="1">
-        <w:r>
-          <w:rPr>
-            <w:rStyle w:val="Hyperlink"/>
-            <w:rFonts w:ascii="Helvetica" w:hAnsi="Helvetica" w:cs="Helvetica"/>
-            <w:color w:val="1A73E8"/>
-            <w:sz w:val="26"/>
-            <w:szCs w:val="26"/>
-            <w:lang w:val="en-US"/>
-          </w:rPr>
-          <w:t>public dataset</w:t>
-        </w:r>
-      </w:hyperlink>
+      <w:r>
+        <w:fldChar w:fldCharType="begin"/>
+      </w:r>
+      <w:r>
+        <w:rPr>
+          <w:lang w:val="en-US"/>
+        </w:rPr>
+        <w:instrText xml:space="preserve"> HYPERLINK "https://cloud.google.com/bigquery/public-data/nyc-tlc-trips" </w:instrText>
+      </w:r>
+      <w:r>
+        <w:fldChar w:fldCharType="separate"/>
+      </w:r>
+      <w:r>
+        <w:rPr>
+          <w:rStyle w:val="Hyperlink"/>
+          <w:rFonts w:ascii="Helvetica" w:hAnsi="Helvetica" w:cs="Helvetica"/>
+          <w:color w:val="1A73E8"/>
+          <w:sz w:val="26"/>
+          <w:szCs w:val="26"/>
+          <w:lang w:val="en-US"/>
+        </w:rPr>
+        <w:t>public dataset</w:t>
+      </w:r>
+      <w:r>
+        <w:rPr>
+          <w:rStyle w:val="Hyperlink"/>
+          <w:rFonts w:ascii="Helvetica" w:hAnsi="Helvetica" w:cs="Helvetica"/>
+          <w:color w:val="1A73E8"/>
+          <w:sz w:val="26"/>
+          <w:szCs w:val="26"/>
+          <w:lang w:val="en-US"/>
+        </w:rPr>
+        <w:fldChar w:fldCharType="end"/>
+      </w:r>
       <w:r>
         <w:rPr>
           <w:rFonts w:ascii="Helvetica" w:hAnsi="Helvetica" w:cs="Helvetica"/>
@@ -2558,19 +2580,46 @@
         </w:rPr>
         <w:t> provided by the city and has been loaded into BigQuery for your exploration. Browse the complete list of fields </w:t>
       </w:r>
-      <w:hyperlink r:id="rId10" w:history="1">
-        <w:r>
-          <w:rPr>
-            <w:rStyle w:val="Hyperlink"/>
-            <w:rFonts w:ascii="Helvetica" w:hAnsi="Helvetica" w:cs="Helvetica"/>
-            <w:color w:val="1A73E8"/>
-            <w:sz w:val="26"/>
-            <w:szCs w:val="26"/>
-            <w:lang w:val="en-US"/>
-          </w:rPr>
-          <w:t>here</w:t>
-        </w:r>
-      </w:hyperlink>
+      <w:r>
+        <w:fldChar w:fldCharType="begin"/>
+      </w:r>
+      <w:r>
+        <w:rPr>
+          <w:lang w:val="en-US"/>
+        </w:rPr>
+        <w:instrText xml:space="preserve"> HYPERLINK "https://bigquery.cloud.google.com/table/n</w:instrText>
+      </w:r>
+      <w:r>
+        <w:rPr>
+          <w:lang w:val="en-US"/>
+        </w:rPr>
+        <w:instrText xml:space="preserve">yc-tlc:yellow.trips" </w:instrText>
+      </w:r>
+      <w:r>
+        <w:fldChar w:fldCharType="separate"/>
+      </w:r>
+      <w:r>
+        <w:rPr>
+          <w:rStyle w:val="Hyperlink"/>
+          <w:rFonts w:ascii="Helvetica" w:hAnsi="Helvetica" w:cs="Helvetica"/>
+          <w:color w:val="1A73E8"/>
+          <w:sz w:val="26"/>
+          <w:szCs w:val="26"/>
+          <w:lang w:val="en-US"/>
+        </w:rPr>
+        <w:t>here</w:t>
+      </w:r>
+      <w:r>
+        <w:rPr>
+          <w:rStyle w:val="Hyperlink"/>
+          <w:rFonts w:ascii="Helvetica" w:hAnsi="Helvetica" w:cs="Helvetica"/>
+          <w:color w:val="1A73E8"/>
+          <w:sz w:val="26"/>
+          <w:szCs w:val="26"/>
+          <w:lang w:val="en-US"/>
+        </w:rPr>
+        <w:fldChar w:fldCharType="end"/>
+      </w:r>
       <w:r>
         <w:rPr>
           <w:rFonts w:ascii="Helvetica" w:hAnsi="Helvetica" w:cs="Helvetica"/>
@@ -2581,19 +2630,40 @@
         </w:rPr>
         <w:t> and then </w:t>
       </w:r>
-      <w:hyperlink r:id="rId11" w:history="1">
-        <w:r>
-          <w:rPr>
-            <w:rStyle w:val="Hyperlink"/>
-            <w:rFonts w:ascii="Helvetica" w:hAnsi="Helvetica" w:cs="Helvetica"/>
-            <w:color w:val="1A73E8"/>
-            <w:sz w:val="26"/>
-            <w:szCs w:val="26"/>
-            <w:lang w:val="en-US"/>
-          </w:rPr>
-          <w:t>preview the dataset</w:t>
-        </w:r>
-      </w:hyperlink>
+      <w:r>
+        <w:fldChar w:fldCharType="begin"/>
+      </w:r>
+      <w:r>
+        <w:rPr>
+          <w:lang w:val="en-US"/>
+        </w:rPr>
+        <w:instrText xml:space="preserve"> HYPERLINK "https://bigquery.cloud.google.com/table/nyc-tlc:yellow.trips?tab=preview" </w:instrText>
+      </w:r>
+      <w:r>
+        <w:fldChar w:fldCharType="separate"/>
+      </w:r>
+      <w:r>
+        <w:rPr>
+          <w:rStyle w:val="Hyperlink"/>
+          <w:rFonts w:ascii="Helvetica" w:hAnsi="Helvetica" w:cs="Helvetica"/>
+          <w:color w:val="1A73E8"/>
+          <w:sz w:val="26"/>
+          <w:szCs w:val="26"/>
+          <w:lang w:val="en-US"/>
+        </w:rPr>
+        <w:t>preview the dataset</w:t>
+      </w:r>
+      <w:r>
+        <w:rPr>
+          <w:rStyle w:val="Hyperlink"/>
+          <w:rFonts w:ascii="Helvetica" w:hAnsi="Helvetica" w:cs="Helvetica"/>
+          <w:color w:val="1A73E8"/>
+          <w:sz w:val="26"/>
+          <w:szCs w:val="26"/>
+          <w:lang w:val="en-US"/>
+        </w:rPr>
+        <w:fldChar w:fldCharType="end"/>
+      </w:r>
       <w:r>
         <w:rPr>
           <w:rFonts w:ascii="Helvetica" w:hAnsi="Helvetica" w:cs="Helvetica"/>
@@ -2645,37 +2715,15 @@
           <w:szCs w:val="26"/>
         </w:rPr>
       </w:pPr>
-      <w:proofErr w:type="spellStart"/>
-      <w:r>
-        <w:rPr>
-          <w:rFonts w:ascii="Helvetica" w:hAnsi="Helvetica" w:cs="Helvetica"/>
-          <w:color w:val="202124"/>
-          <w:sz w:val="26"/>
-          <w:szCs w:val="26"/>
-        </w:rPr>
-        <w:t>Tolls</w:t>
-      </w:r>
-      <w:proofErr w:type="spellEnd"/>
-      <w:r>
-        <w:rPr>
-          <w:rFonts w:ascii="Helvetica" w:hAnsi="Helvetica" w:cs="Helvetica"/>
-          <w:color w:val="202124"/>
-          <w:sz w:val="26"/>
-          <w:szCs w:val="26"/>
-        </w:rPr>
-        <w:t xml:space="preserve"> </w:t>
-      </w:r>
-      <w:proofErr w:type="spellStart"/>
-      <w:r>
-        <w:rPr>
-          <w:rFonts w:ascii="Helvetica" w:hAnsi="Helvetica" w:cs="Helvetica"/>
-          <w:color w:val="202124"/>
-          <w:sz w:val="26"/>
-          <w:szCs w:val="26"/>
-        </w:rPr>
-        <w:t>Amount</w:t>
-      </w:r>
-      <w:proofErr w:type="spellEnd"/>
+      <w:r>
+        <w:rPr>
+          <w:rFonts w:ascii="Helvetica" w:hAnsi="Helvetica" w:cs="Helvetica"/>
+          <w:color w:val="202124"/>
+          <w:sz w:val="26"/>
+          <w:szCs w:val="26"/>
+        </w:rPr>
+        <w:t>Tolls Amount</w:t>
+      </w:r>
     </w:p>
     <w:p>
       <w:pPr>
@@ -2693,37 +2741,15 @@
           <w:szCs w:val="26"/>
         </w:rPr>
       </w:pPr>
-      <w:proofErr w:type="spellStart"/>
-      <w:r>
-        <w:rPr>
-          <w:rFonts w:ascii="Helvetica" w:hAnsi="Helvetica" w:cs="Helvetica"/>
-          <w:color w:val="202124"/>
-          <w:sz w:val="26"/>
-          <w:szCs w:val="26"/>
-        </w:rPr>
-        <w:t>Fare</w:t>
-      </w:r>
-      <w:proofErr w:type="spellEnd"/>
-      <w:r>
-        <w:rPr>
-          <w:rFonts w:ascii="Helvetica" w:hAnsi="Helvetica" w:cs="Helvetica"/>
-          <w:color w:val="202124"/>
-          <w:sz w:val="26"/>
-          <w:szCs w:val="26"/>
-        </w:rPr>
-        <w:t xml:space="preserve"> </w:t>
-      </w:r>
-      <w:proofErr w:type="spellStart"/>
-      <w:r>
-        <w:rPr>
-          <w:rFonts w:ascii="Helvetica" w:hAnsi="Helvetica" w:cs="Helvetica"/>
-          <w:color w:val="202124"/>
-          <w:sz w:val="26"/>
-          <w:szCs w:val="26"/>
-        </w:rPr>
-        <w:t>Amount</w:t>
-      </w:r>
-      <w:proofErr w:type="spellEnd"/>
+      <w:r>
+        <w:rPr>
+          <w:rFonts w:ascii="Helvetica" w:hAnsi="Helvetica" w:cs="Helvetica"/>
+          <w:color w:val="202124"/>
+          <w:sz w:val="26"/>
+          <w:szCs w:val="26"/>
+        </w:rPr>
+        <w:t>Fare Amount</w:t>
+      </w:r>
     </w:p>
     <w:p>
       <w:pPr>
@@ -2741,25 +2767,14 @@
           <w:szCs w:val="26"/>
         </w:rPr>
       </w:pPr>
-      <w:proofErr w:type="spellStart"/>
-      <w:r>
-        <w:rPr>
-          <w:rFonts w:ascii="Helvetica" w:hAnsi="Helvetica" w:cs="Helvetica"/>
-          <w:color w:val="202124"/>
-          <w:sz w:val="26"/>
-          <w:szCs w:val="26"/>
-        </w:rPr>
-        <w:t>Hour</w:t>
-      </w:r>
-      <w:proofErr w:type="spellEnd"/>
-      <w:r>
-        <w:rPr>
-          <w:rFonts w:ascii="Helvetica" w:hAnsi="Helvetica" w:cs="Helvetica"/>
-          <w:color w:val="202124"/>
-          <w:sz w:val="26"/>
-          <w:szCs w:val="26"/>
-        </w:rPr>
-        <w:t xml:space="preserve"> of Day</w:t>
+      <w:r>
+        <w:rPr>
+          <w:rFonts w:ascii="Helvetica" w:hAnsi="Helvetica" w:cs="Helvetica"/>
+          <w:color w:val="202124"/>
+          <w:sz w:val="26"/>
+          <w:szCs w:val="26"/>
+        </w:rPr>
+        <w:t>Hour of Day</w:t>
       </w:r>
     </w:p>
     <w:p>
@@ -2778,57 +2793,15 @@
           <w:szCs w:val="26"/>
         </w:rPr>
       </w:pPr>
-      <w:proofErr w:type="spellStart"/>
-      <w:r>
-        <w:rPr>
-          <w:rFonts w:ascii="Helvetica" w:hAnsi="Helvetica" w:cs="Helvetica"/>
-          <w:color w:val="202124"/>
-          <w:sz w:val="26"/>
-          <w:szCs w:val="26"/>
-        </w:rPr>
-        <w:t>Pick</w:t>
-      </w:r>
-      <w:proofErr w:type="spellEnd"/>
-      <w:r>
-        <w:rPr>
-          <w:rFonts w:ascii="Helvetica" w:hAnsi="Helvetica" w:cs="Helvetica"/>
-          <w:color w:val="202124"/>
-          <w:sz w:val="26"/>
-          <w:szCs w:val="26"/>
-        </w:rPr>
-        <w:t xml:space="preserve"> </w:t>
-      </w:r>
-      <w:proofErr w:type="spellStart"/>
-      <w:r>
-        <w:rPr>
-          <w:rFonts w:ascii="Helvetica" w:hAnsi="Helvetica" w:cs="Helvetica"/>
-          <w:color w:val="202124"/>
-          <w:sz w:val="26"/>
-          <w:szCs w:val="26"/>
-        </w:rPr>
-        <w:t>up</w:t>
-      </w:r>
-      <w:proofErr w:type="spellEnd"/>
-      <w:r>
-        <w:rPr>
-          <w:rFonts w:ascii="Helvetica" w:hAnsi="Helvetica" w:cs="Helvetica"/>
-          <w:color w:val="202124"/>
-          <w:sz w:val="26"/>
-          <w:szCs w:val="26"/>
-        </w:rPr>
-        <w:t xml:space="preserve"> </w:t>
-      </w:r>
-      <w:proofErr w:type="spellStart"/>
-      <w:r>
-        <w:rPr>
-          <w:rFonts w:ascii="Helvetica" w:hAnsi="Helvetica" w:cs="Helvetica"/>
-          <w:color w:val="202124"/>
-          <w:sz w:val="26"/>
-          <w:szCs w:val="26"/>
-        </w:rPr>
-        <w:t>address</w:t>
-      </w:r>
-      <w:proofErr w:type="spellEnd"/>
+      <w:r>
+        <w:rPr>
+          <w:rFonts w:ascii="Helvetica" w:hAnsi="Helvetica" w:cs="Helvetica"/>
+          <w:color w:val="202124"/>
+          <w:sz w:val="26"/>
+          <w:szCs w:val="26"/>
+        </w:rPr>
+        <w:t>Pick up address</w:t>
+      </w:r>
     </w:p>
     <w:p>
       <w:pPr>
@@ -2846,57 +2819,15 @@
           <w:szCs w:val="26"/>
         </w:rPr>
       </w:pPr>
-      <w:proofErr w:type="spellStart"/>
-      <w:r>
-        <w:rPr>
-          <w:rFonts w:ascii="Helvetica" w:hAnsi="Helvetica" w:cs="Helvetica"/>
-          <w:color w:val="202124"/>
-          <w:sz w:val="26"/>
-          <w:szCs w:val="26"/>
-        </w:rPr>
-        <w:t>Drop</w:t>
-      </w:r>
-      <w:proofErr w:type="spellEnd"/>
-      <w:r>
-        <w:rPr>
-          <w:rFonts w:ascii="Helvetica" w:hAnsi="Helvetica" w:cs="Helvetica"/>
-          <w:color w:val="202124"/>
-          <w:sz w:val="26"/>
-          <w:szCs w:val="26"/>
-        </w:rPr>
-        <w:t xml:space="preserve"> </w:t>
-      </w:r>
-      <w:proofErr w:type="spellStart"/>
-      <w:r>
-        <w:rPr>
-          <w:rFonts w:ascii="Helvetica" w:hAnsi="Helvetica" w:cs="Helvetica"/>
-          <w:color w:val="202124"/>
-          <w:sz w:val="26"/>
-          <w:szCs w:val="26"/>
-        </w:rPr>
-        <w:t>off</w:t>
-      </w:r>
-      <w:proofErr w:type="spellEnd"/>
-      <w:r>
-        <w:rPr>
-          <w:rFonts w:ascii="Helvetica" w:hAnsi="Helvetica" w:cs="Helvetica"/>
-          <w:color w:val="202124"/>
-          <w:sz w:val="26"/>
-          <w:szCs w:val="26"/>
-        </w:rPr>
-        <w:t xml:space="preserve"> </w:t>
-      </w:r>
-      <w:proofErr w:type="spellStart"/>
-      <w:r>
-        <w:rPr>
-          <w:rFonts w:ascii="Helvetica" w:hAnsi="Helvetica" w:cs="Helvetica"/>
-          <w:color w:val="202124"/>
-          <w:sz w:val="26"/>
-          <w:szCs w:val="26"/>
-        </w:rPr>
-        <w:t>address</w:t>
-      </w:r>
-      <w:proofErr w:type="spellEnd"/>
+      <w:r>
+        <w:rPr>
+          <w:rFonts w:ascii="Helvetica" w:hAnsi="Helvetica" w:cs="Helvetica"/>
+          <w:color w:val="202124"/>
+          <w:sz w:val="26"/>
+          <w:szCs w:val="26"/>
+        </w:rPr>
+        <w:t>Drop off address</w:t>
+      </w:r>
     </w:p>
     <w:p>
       <w:pPr>
@@ -2914,37 +2845,15 @@
           <w:szCs w:val="26"/>
         </w:rPr>
       </w:pPr>
-      <w:proofErr w:type="spellStart"/>
-      <w:r>
-        <w:rPr>
-          <w:rFonts w:ascii="Helvetica" w:hAnsi="Helvetica" w:cs="Helvetica"/>
-          <w:color w:val="202124"/>
-          <w:sz w:val="26"/>
-          <w:szCs w:val="26"/>
-        </w:rPr>
-        <w:t>Number</w:t>
-      </w:r>
-      <w:proofErr w:type="spellEnd"/>
-      <w:r>
-        <w:rPr>
-          <w:rFonts w:ascii="Helvetica" w:hAnsi="Helvetica" w:cs="Helvetica"/>
-          <w:color w:val="202124"/>
-          <w:sz w:val="26"/>
-          <w:szCs w:val="26"/>
-        </w:rPr>
-        <w:t xml:space="preserve"> of </w:t>
-      </w:r>
-      <w:proofErr w:type="spellStart"/>
-      <w:r>
-        <w:rPr>
-          <w:rFonts w:ascii="Helvetica" w:hAnsi="Helvetica" w:cs="Helvetica"/>
-          <w:color w:val="202124"/>
-          <w:sz w:val="26"/>
-          <w:szCs w:val="26"/>
-        </w:rPr>
-        <w:t>passengers</w:t>
-      </w:r>
-      <w:proofErr w:type="spellEnd"/>
+      <w:r>
+        <w:rPr>
+          <w:rFonts w:ascii="Helvetica" w:hAnsi="Helvetica" w:cs="Helvetica"/>
+          <w:color w:val="202124"/>
+          <w:sz w:val="26"/>
+          <w:szCs w:val="26"/>
+        </w:rPr>
+        <w:t>Number of passengers</w:t>
+      </w:r>
     </w:p>
     <w:p>
       <w:pPr>
@@ -4783,7 +4692,7 @@
                     </pic:cNvPicPr>
                   </pic:nvPicPr>
                   <pic:blipFill>
-                    <a:blip r:embed="rId12">
+                    <a:blip r:embed="rId9">
                       <a:extLst>
                         <a:ext uri="{28A0092B-C50C-407E-A947-70E740481C1C}">
                           <a14:useLocalDpi xmlns:a14="http://schemas.microsoft.com/office/drawing/2010/main" val="0"/>
@@ -5296,7 +5205,7 @@
                     </pic:cNvPicPr>
                   </pic:nvPicPr>
                   <pic:blipFill>
-                    <a:blip r:embed="rId13">
+                    <a:blip r:embed="rId10">
                       <a:extLst>
                         <a:ext uri="{28A0092B-C50C-407E-A947-70E740481C1C}">
                           <a14:useLocalDpi xmlns:a14="http://schemas.microsoft.com/office/drawing/2010/main" val="0"/>
@@ -5344,63 +5253,22 @@
           <w:szCs w:val="26"/>
         </w:rPr>
       </w:pPr>
-      <w:proofErr w:type="spellStart"/>
-      <w:r>
-        <w:rPr>
-          <w:rFonts w:ascii="Helvetica" w:hAnsi="Helvetica" w:cs="Helvetica"/>
-          <w:color w:val="202124"/>
-          <w:sz w:val="26"/>
-          <w:szCs w:val="26"/>
-        </w:rPr>
-        <w:t>Then</w:t>
-      </w:r>
-      <w:proofErr w:type="spellEnd"/>
-      <w:r>
-        <w:rPr>
-          <w:rFonts w:ascii="Helvetica" w:hAnsi="Helvetica" w:cs="Helvetica"/>
-          <w:color w:val="202124"/>
-          <w:sz w:val="26"/>
-          <w:szCs w:val="26"/>
-        </w:rPr>
-        <w:t xml:space="preserve"> </w:t>
-      </w:r>
-      <w:proofErr w:type="spellStart"/>
-      <w:r>
-        <w:rPr>
-          <w:rFonts w:ascii="Helvetica" w:hAnsi="Helvetica" w:cs="Helvetica"/>
-          <w:color w:val="202124"/>
-          <w:sz w:val="26"/>
-          <w:szCs w:val="26"/>
-        </w:rPr>
-        <w:t>click</w:t>
-      </w:r>
-      <w:proofErr w:type="spellEnd"/>
-      <w:r>
-        <w:rPr>
-          <w:rFonts w:ascii="Helvetica" w:hAnsi="Helvetica" w:cs="Helvetica"/>
-          <w:color w:val="202124"/>
-          <w:sz w:val="26"/>
-          <w:szCs w:val="26"/>
-        </w:rPr>
-        <w:t> </w:t>
-      </w:r>
-      <w:proofErr w:type="spellStart"/>
+      <w:r>
+        <w:rPr>
+          <w:rFonts w:ascii="Helvetica" w:hAnsi="Helvetica" w:cs="Helvetica"/>
+          <w:color w:val="202124"/>
+          <w:sz w:val="26"/>
+          <w:szCs w:val="26"/>
+        </w:rPr>
+        <w:t>Then click </w:t>
+      </w:r>
       <w:r>
         <w:rPr>
           <w:rStyle w:val="Strong"/>
           <w:rFonts w:ascii="Helvetica" w:eastAsiaTheme="majorEastAsia" w:hAnsi="Helvetica" w:cs="Helvetica"/>
           <w:color w:val="202124"/>
         </w:rPr>
-        <w:t>Create</w:t>
-      </w:r>
-      <w:proofErr w:type="spellEnd"/>
-      <w:r>
-        <w:rPr>
-          <w:rStyle w:val="Strong"/>
-          <w:rFonts w:ascii="Helvetica" w:eastAsiaTheme="majorEastAsia" w:hAnsi="Helvetica" w:cs="Helvetica"/>
-          <w:color w:val="202124"/>
-        </w:rPr>
-        <w:t xml:space="preserve"> dataset</w:t>
+        <w:t>Create dataset</w:t>
       </w:r>
       <w:r>
         <w:rPr>
@@ -5424,7 +5292,6 @@
           <w:szCs w:val="36"/>
         </w:rPr>
       </w:pPr>
-      <w:proofErr w:type="spellStart"/>
       <w:r>
         <w:rPr>
           <w:rFonts w:ascii="Arial" w:hAnsi="Arial" w:cs="Arial"/>
@@ -5434,57 +5301,8 @@
           <w:sz w:val="36"/>
           <w:szCs w:val="36"/>
         </w:rPr>
-        <w:t>Test</w:t>
-      </w:r>
-      <w:proofErr w:type="spellEnd"/>
-      <w:r>
-        <w:rPr>
-          <w:rFonts w:ascii="Arial" w:hAnsi="Arial" w:cs="Arial"/>
-          <w:b/>
-          <w:bCs/>
-          <w:color w:val="202124"/>
-          <w:sz w:val="36"/>
-          <w:szCs w:val="36"/>
-        </w:rPr>
-        <w:t xml:space="preserve"> </w:t>
-      </w:r>
-      <w:proofErr w:type="spellStart"/>
-      <w:r>
-        <w:rPr>
-          <w:rFonts w:ascii="Arial" w:hAnsi="Arial" w:cs="Arial"/>
-          <w:b/>
-          <w:bCs/>
-          <w:color w:val="202124"/>
-          <w:sz w:val="36"/>
-          <w:szCs w:val="36"/>
-        </w:rPr>
-        <w:t>Completed</w:t>
-      </w:r>
-      <w:proofErr w:type="spellEnd"/>
-      <w:r>
-        <w:rPr>
-          <w:rFonts w:ascii="Arial" w:hAnsi="Arial" w:cs="Arial"/>
-          <w:b/>
-          <w:bCs/>
-          <w:color w:val="202124"/>
-          <w:sz w:val="36"/>
-          <w:szCs w:val="36"/>
-        </w:rPr>
-        <w:t xml:space="preserve"> </w:t>
-      </w:r>
-      <w:proofErr w:type="spellStart"/>
-      <w:r>
-        <w:rPr>
-          <w:rFonts w:ascii="Arial" w:hAnsi="Arial" w:cs="Arial"/>
-          <w:b/>
-          <w:bCs/>
-          <w:color w:val="202124"/>
-          <w:sz w:val="36"/>
-          <w:szCs w:val="36"/>
-        </w:rPr>
-        <w:t>Task</w:t>
-      </w:r>
-      <w:proofErr w:type="spellEnd"/>
+        <w:t>Test Completed Task</w:t>
+      </w:r>
     </w:p>
     <w:p>
       <w:pPr>
@@ -5794,41 +5612,7 @@
         </w:rPr>
         <w:t> There are many additional model types used in Machine Learning (like Neural Networks and decision trees) and available using libraries like </w:t>
       </w:r>
-      <w:proofErr w:type="spellStart"/>
-      <w:r>
-        <w:fldChar w:fldCharType="begin"/>
-      </w:r>
-      <w:r>
-        <w:rPr>
-          <w:lang w:val="en-US"/>
-        </w:rPr>
-        <w:instrText xml:space="preserve"> HYPERLINK "https://www.tensorflow.org/tutorials/" </w:instrText>
-      </w:r>
-      <w:r>
-        <w:fldChar w:fldCharType="separate"/>
-      </w:r>
-      <w:r>
-        <w:rPr>
-          <w:rStyle w:val="Hyperlink"/>
-          <w:rFonts w:ascii="Helvetica" w:hAnsi="Helvetica" w:cs="Helvetica"/>
-          <w:color w:val="1A73E8"/>
-          <w:sz w:val="26"/>
-          <w:szCs w:val="26"/>
-          <w:lang w:val="en-US"/>
-        </w:rPr>
-        <w:t>TensorFlow</w:t>
-      </w:r>
-      <w:proofErr w:type="spellEnd"/>
-      <w:r>
-        <w:fldChar w:fldCharType="end"/>
-      </w:r>
-      <w:r>
-        <w:rPr>
-          <w:lang w:val="en-US"/>
-        </w:rPr>
-        <w:t>. At this time, BQML supports the three listed above. Follow the </w:t>
-      </w:r>
-      <w:hyperlink r:id="rId14" w:history="1">
+      <w:hyperlink r:id="rId11" w:history="1">
         <w:r>
           <w:rPr>
             <w:rStyle w:val="Hyperlink"/>
@@ -5838,13 +5622,53 @@
             <w:szCs w:val="26"/>
             <w:lang w:val="en-US"/>
           </w:rPr>
-          <w:t>BQML roadmap</w:t>
+          <w:t>TensorFlow</w:t>
         </w:r>
       </w:hyperlink>
       <w:r>
         <w:rPr>
           <w:lang w:val="en-US"/>
         </w:rPr>
+        <w:t>. At this time, BQML supports the three listed above. Follow the </w:t>
+      </w:r>
+      <w:r>
+        <w:fldChar w:fldCharType="begin"/>
+      </w:r>
+      <w:r>
+        <w:rPr>
+          <w:lang w:val="en-US"/>
+        </w:rPr>
+        <w:instrText xml:space="preserve"> HYPERLINK "https://cloud.google.com/bigquery/docs/reference/standard-sql/bigqueryml-syntax-create" </w:instrText>
+      </w:r>
+      <w:r>
+        <w:fldChar w:fldCharType="separate"/>
+      </w:r>
+      <w:r>
+        <w:rPr>
+          <w:rStyle w:val="Hyperlink"/>
+          <w:rFonts w:ascii="Helvetica" w:hAnsi="Helvetica" w:cs="Helvetica"/>
+          <w:color w:val="1A73E8"/>
+          <w:sz w:val="26"/>
+          <w:szCs w:val="26"/>
+          <w:lang w:val="en-US"/>
+        </w:rPr>
+        <w:t>BQML roadmap</w:t>
+      </w:r>
+      <w:r>
+        <w:rPr>
+          <w:rStyle w:val="Hyperlink"/>
+          <w:rFonts w:ascii="Helvetica" w:hAnsi="Helvetica" w:cs="Helvetica"/>
+          <w:color w:val="1A73E8"/>
+          <w:sz w:val="26"/>
+          <w:szCs w:val="26"/>
+          <w:lang w:val="en-US"/>
+        </w:rPr>
+        <w:fldChar w:fldCharType="end"/>
+      </w:r>
+      <w:r>
+        <w:rPr>
+          <w:lang w:val="en-US"/>
+        </w:rPr>
         <w:t> for more information.</w:t>
       </w:r>
     </w:p>
@@ -5876,7 +5700,7 @@
           <w:rFonts w:ascii="Arial" w:hAnsi="Arial" w:cs="Arial"/>
           <w:spacing w:val="3"/>
         </w:rPr>
-        <w:object w:dxaOrig="1440" w:dyaOrig="1440">
+        <w:object w:dxaOrig="225" w:dyaOrig="225">
           <v:shapetype id="_x0000_t75" coordsize="21600,21600" o:spt="75" o:preferrelative="t" path="m@4@5l@4@11@9@11@9@5xe" filled="f" stroked="f">
             <v:stroke joinstyle="miter"/>
             <v:formulas>
@@ -5896,10 +5720,10 @@
             <v:path o:extrusionok="f" gradientshapeok="t" o:connecttype="rect"/>
             <o:lock v:ext="edit" aspectratio="t"/>
           </v:shapetype>
-          <v:shape id="_x0000_i1068" type="#_x0000_t75" style="width:18pt;height:15.6pt" o:ole="">
-            <v:imagedata r:id="rId15" o:title=""/>
+          <v:shape id="_x0000_i1038" type="#_x0000_t75" style="width:20.25pt;height:18pt" o:ole="">
+            <v:imagedata r:id="rId12" o:title=""/>
           </v:shape>
-          <w:control r:id="rId16" w:name="DefaultOcxName" w:shapeid="_x0000_i1068"/>
+          <w:control r:id="rId13" w:name="DefaultOcxName" w:shapeid="_x0000_i1038"/>
         </w:object>
       </w:r>
     </w:p>
@@ -5934,11 +5758,11 @@
           <w:rFonts w:ascii="Arial" w:hAnsi="Arial" w:cs="Arial"/>
           <w:spacing w:val="3"/>
         </w:rPr>
-        <w:object w:dxaOrig="1440" w:dyaOrig="1440">
-          <v:shape id="_x0000_i1067" type="#_x0000_t75" style="width:18pt;height:15.6pt" o:ole="">
-            <v:imagedata r:id="rId15" o:title=""/>
+        <w:object w:dxaOrig="225" w:dyaOrig="225">
+          <v:shape id="_x0000_i1041" type="#_x0000_t75" style="width:20.25pt;height:18pt" o:ole="">
+            <v:imagedata r:id="rId12" o:title=""/>
           </v:shape>
-          <w:control r:id="rId17" w:name="DefaultOcxName1" w:shapeid="_x0000_i1067"/>
+          <w:control r:id="rId14" w:name="DefaultOcxName1" w:shapeid="_x0000_i1041"/>
         </w:object>
       </w:r>
     </w:p>
@@ -5951,21 +5775,34 @@
           <w:spacing w:val="3"/>
         </w:rPr>
       </w:pPr>
-      <w:proofErr w:type="spellStart"/>
       <w:r>
         <w:rPr>
           <w:rFonts w:ascii="Arial" w:hAnsi="Arial" w:cs="Arial"/>
           <w:spacing w:val="3"/>
         </w:rPr>
-        <w:t>Linear</w:t>
-      </w:r>
-      <w:proofErr w:type="spellEnd"/>
-      <w:r>
+        <w:t>Linear Regression</w:t>
+      </w:r>
+    </w:p>
+    <w:p>
+      <w:pPr>
+        <w:shd w:val="clear" w:color="auto" w:fill="F8F9FA"/>
+        <w:textAlignment w:val="center"/>
         <w:rPr>
           <w:rFonts w:ascii="Arial" w:hAnsi="Arial" w:cs="Arial"/>
           <w:spacing w:val="3"/>
         </w:rPr>
-        <w:t xml:space="preserve"> Regression</w:t>
+      </w:pPr>
+      <w:r>
+        <w:rPr>
+          <w:rFonts w:ascii="Arial" w:hAnsi="Arial" w:cs="Arial"/>
+          <w:spacing w:val="3"/>
+        </w:rPr>
+        <w:object w:dxaOrig="225" w:dyaOrig="225">
+          <v:shape id="_x0000_i1044" type="#_x0000_t75" style="width:20.25pt;height:18pt" o:ole="">
+            <v:imagedata r:id="rId12" o:title=""/>
+          </v:shape>
+          <w:control r:id="rId15" w:name="DefaultOcxName2" w:shapeid="_x0000_i1044"/>
+        </w:object>
       </w:r>
     </w:p>
     <w:p>
@@ -5982,12 +5819,7 @@
           <w:rFonts w:ascii="Arial" w:hAnsi="Arial" w:cs="Arial"/>
           <w:spacing w:val="3"/>
         </w:rPr>
-        <w:object w:dxaOrig="1440" w:dyaOrig="1440">
-          <v:shape id="_x0000_i1066" type="#_x0000_t75" style="width:18pt;height:15.6pt" o:ole="">
-            <v:imagedata r:id="rId15" o:title=""/>
-          </v:shape>
-          <w:control r:id="rId18" w:name="DefaultOcxName2" w:shapeid="_x0000_i1066"/>
-        </w:object>
+        <w:t>Binary Classification</w:t>
       </w:r>
     </w:p>
     <w:p>
@@ -5999,51 +5831,16 @@
           <w:spacing w:val="3"/>
         </w:rPr>
       </w:pPr>
-      <w:proofErr w:type="spellStart"/>
       <w:r>
         <w:rPr>
           <w:rFonts w:ascii="Arial" w:hAnsi="Arial" w:cs="Arial"/>
           <w:spacing w:val="3"/>
         </w:rPr>
-        <w:t>Binary</w:t>
-      </w:r>
-      <w:proofErr w:type="spellEnd"/>
-      <w:r>
-        <w:rPr>
-          <w:rFonts w:ascii="Arial" w:hAnsi="Arial" w:cs="Arial"/>
-          <w:spacing w:val="3"/>
-        </w:rPr>
-        <w:t xml:space="preserve"> </w:t>
-      </w:r>
-      <w:proofErr w:type="spellStart"/>
-      <w:r>
-        <w:rPr>
-          <w:rFonts w:ascii="Arial" w:hAnsi="Arial" w:cs="Arial"/>
-          <w:spacing w:val="3"/>
-        </w:rPr>
-        <w:t>Classification</w:t>
-      </w:r>
-      <w:proofErr w:type="spellEnd"/>
-    </w:p>
-    <w:p>
-      <w:pPr>
-        <w:shd w:val="clear" w:color="auto" w:fill="F8F9FA"/>
-        <w:textAlignment w:val="center"/>
-        <w:rPr>
-          <w:rFonts w:ascii="Arial" w:hAnsi="Arial" w:cs="Arial"/>
-          <w:spacing w:val="3"/>
-        </w:rPr>
-      </w:pPr>
-      <w:r>
-        <w:rPr>
-          <w:rFonts w:ascii="Arial" w:hAnsi="Arial" w:cs="Arial"/>
-          <w:spacing w:val="3"/>
-        </w:rPr>
-        <w:object w:dxaOrig="1440" w:dyaOrig="1440">
-          <v:shape id="_x0000_i1065" type="#_x0000_t75" style="width:18pt;height:15.6pt" o:ole="">
-            <v:imagedata r:id="rId15" o:title=""/>
+        <w:object w:dxaOrig="225" w:dyaOrig="225">
+          <v:shape id="_x0000_i1047" type="#_x0000_t75" style="width:20.25pt;height:18pt" o:ole="">
+            <v:imagedata r:id="rId12" o:title=""/>
           </v:shape>
-          <w:control r:id="rId19" w:name="DefaultOcxName3" w:shapeid="_x0000_i1065"/>
+          <w:control r:id="rId16" w:name="DefaultOcxName3" w:shapeid="_x0000_i1047"/>
         </w:object>
       </w:r>
     </w:p>
@@ -6801,6 +6598,7 @@
           <w:shd w:val="clear" w:color="auto" w:fill="28323F"/>
           <w:lang w:val="en-US"/>
         </w:rPr>
+        <w:lastRenderedPageBreak/>
         <w:t xml:space="preserve">  taxitrips AS </w:t>
       </w:r>
       <w:r>
@@ -6831,7 +6629,6 @@
           <w:shd w:val="clear" w:color="auto" w:fill="28323F"/>
           <w:lang w:val="en-US"/>
         </w:rPr>
-        <w:lastRenderedPageBreak/>
         <w:t xml:space="preserve">  SELECT</w:t>
       </w:r>
     </w:p>
@@ -7866,7 +7663,7 @@
                     </pic:cNvPicPr>
                   </pic:nvPicPr>
                   <pic:blipFill>
-                    <a:blip r:embed="rId20">
+                    <a:blip r:embed="rId17">
                       <a:extLst>
                         <a:ext uri="{28A0092B-C50C-407E-A947-70E740481C1C}">
                           <a14:useLocalDpi xmlns:a14="http://schemas.microsoft.com/office/drawing/2010/main" val="0"/>
@@ -8095,19 +7892,40 @@
         </w:rPr>
         <w:t>For linear regression models you want to use a loss metric like </w:t>
       </w:r>
-      <w:hyperlink r:id="rId21" w:history="1">
-        <w:r>
-          <w:rPr>
-            <w:rStyle w:val="Hyperlink"/>
-            <w:rFonts w:ascii="Helvetica" w:hAnsi="Helvetica" w:cs="Helvetica"/>
-            <w:color w:val="1A73E8"/>
-            <w:sz w:val="26"/>
-            <w:szCs w:val="26"/>
-            <w:lang w:val="en-US"/>
-          </w:rPr>
-          <w:t>Root Mean Square Error (RMSE)</w:t>
-        </w:r>
-      </w:hyperlink>
+      <w:r>
+        <w:fldChar w:fldCharType="begin"/>
+      </w:r>
+      <w:r>
+        <w:rPr>
+          <w:lang w:val="en-US"/>
+        </w:rPr>
+        <w:instrText xml:space="preserve"> HYPERLINK "https://en.wikipedia.org/wiki/Root-mean-square_deviation" </w:instrText>
+      </w:r>
+      <w:r>
+        <w:fldChar w:fldCharType="separate"/>
+      </w:r>
+      <w:r>
+        <w:rPr>
+          <w:rStyle w:val="Hyperlink"/>
+          <w:rFonts w:ascii="Helvetica" w:hAnsi="Helvetica" w:cs="Helvetica"/>
+          <w:color w:val="1A73E8"/>
+          <w:sz w:val="26"/>
+          <w:szCs w:val="26"/>
+          <w:lang w:val="en-US"/>
+        </w:rPr>
+        <w:t>Root Mean Square Error (RMSE)</w:t>
+      </w:r>
+      <w:r>
+        <w:rPr>
+          <w:rStyle w:val="Hyperlink"/>
+          <w:rFonts w:ascii="Helvetica" w:hAnsi="Helvetica" w:cs="Helvetica"/>
+          <w:color w:val="1A73E8"/>
+          <w:sz w:val="26"/>
+          <w:szCs w:val="26"/>
+          <w:lang w:val="en-US"/>
+        </w:rPr>
+        <w:fldChar w:fldCharType="end"/>
+      </w:r>
       <w:r>
         <w:rPr>
           <w:rFonts w:ascii="Helvetica" w:hAnsi="Helvetica" w:cs="Helvetica"/>
@@ -10037,7 +9855,6 @@
                 <w:szCs w:val="21"/>
               </w:rPr>
             </w:pPr>
-            <w:proofErr w:type="spellStart"/>
             <w:r>
               <w:rPr>
                 <w:rStyle w:val="Strong"/>
@@ -10048,7 +9865,6 @@
               </w:rPr>
               <w:t>Row</w:t>
             </w:r>
-            <w:proofErr w:type="spellEnd"/>
           </w:p>
         </w:tc>
         <w:tc>
@@ -10081,7 +9897,6 @@
                 <w:szCs w:val="21"/>
               </w:rPr>
             </w:pPr>
-            <w:proofErr w:type="spellStart"/>
             <w:r>
               <w:rPr>
                 <w:rStyle w:val="Strong"/>
@@ -10092,7 +9907,6 @@
               </w:rPr>
               <w:t>rmse</w:t>
             </w:r>
-            <w:proofErr w:type="spellEnd"/>
           </w:p>
         </w:tc>
       </w:tr>
@@ -12059,125 +11873,14 @@
         </w:rPr>
         <w:t xml:space="preserve">Now you will see the model's predictions for taxi fares alongside the actual fares and other features for those rides. </w:t>
       </w:r>
-      <w:proofErr w:type="spellStart"/>
-      <w:r>
-        <w:rPr>
-          <w:rFonts w:ascii="Helvetica" w:hAnsi="Helvetica" w:cs="Helvetica"/>
-          <w:color w:val="202124"/>
-          <w:sz w:val="26"/>
-          <w:szCs w:val="26"/>
-        </w:rPr>
-        <w:t>Your</w:t>
-      </w:r>
-      <w:proofErr w:type="spellEnd"/>
-      <w:r>
-        <w:rPr>
-          <w:rFonts w:ascii="Helvetica" w:hAnsi="Helvetica" w:cs="Helvetica"/>
-          <w:color w:val="202124"/>
-          <w:sz w:val="26"/>
-          <w:szCs w:val="26"/>
-        </w:rPr>
-        <w:t xml:space="preserve"> </w:t>
-      </w:r>
-      <w:proofErr w:type="spellStart"/>
-      <w:r>
-        <w:rPr>
-          <w:rFonts w:ascii="Helvetica" w:hAnsi="Helvetica" w:cs="Helvetica"/>
-          <w:color w:val="202124"/>
-          <w:sz w:val="26"/>
-          <w:szCs w:val="26"/>
-        </w:rPr>
-        <w:t>results</w:t>
-      </w:r>
-      <w:proofErr w:type="spellEnd"/>
-      <w:r>
-        <w:rPr>
-          <w:rFonts w:ascii="Helvetica" w:hAnsi="Helvetica" w:cs="Helvetica"/>
-          <w:color w:val="202124"/>
-          <w:sz w:val="26"/>
-          <w:szCs w:val="26"/>
-        </w:rPr>
-        <w:t xml:space="preserve"> </w:t>
-      </w:r>
-      <w:proofErr w:type="spellStart"/>
-      <w:r>
-        <w:rPr>
-          <w:rFonts w:ascii="Helvetica" w:hAnsi="Helvetica" w:cs="Helvetica"/>
-          <w:color w:val="202124"/>
-          <w:sz w:val="26"/>
-          <w:szCs w:val="26"/>
-        </w:rPr>
-        <w:t>should</w:t>
-      </w:r>
-      <w:proofErr w:type="spellEnd"/>
-      <w:r>
-        <w:rPr>
-          <w:rFonts w:ascii="Helvetica" w:hAnsi="Helvetica" w:cs="Helvetica"/>
-          <w:color w:val="202124"/>
-          <w:sz w:val="26"/>
-          <w:szCs w:val="26"/>
-        </w:rPr>
-        <w:t xml:space="preserve"> look </w:t>
-      </w:r>
-      <w:proofErr w:type="spellStart"/>
-      <w:r>
-        <w:rPr>
-          <w:rFonts w:ascii="Helvetica" w:hAnsi="Helvetica" w:cs="Helvetica"/>
-          <w:color w:val="202124"/>
-          <w:sz w:val="26"/>
-          <w:szCs w:val="26"/>
-        </w:rPr>
-        <w:t>similar</w:t>
-      </w:r>
-      <w:proofErr w:type="spellEnd"/>
-      <w:r>
-        <w:rPr>
-          <w:rFonts w:ascii="Helvetica" w:hAnsi="Helvetica" w:cs="Helvetica"/>
-          <w:color w:val="202124"/>
-          <w:sz w:val="26"/>
-          <w:szCs w:val="26"/>
-        </w:rPr>
-        <w:t xml:space="preserve"> to </w:t>
-      </w:r>
-      <w:proofErr w:type="spellStart"/>
-      <w:r>
-        <w:rPr>
-          <w:rFonts w:ascii="Helvetica" w:hAnsi="Helvetica" w:cs="Helvetica"/>
-          <w:color w:val="202124"/>
-          <w:sz w:val="26"/>
-          <w:szCs w:val="26"/>
-        </w:rPr>
-        <w:t>those</w:t>
-      </w:r>
-      <w:proofErr w:type="spellEnd"/>
-      <w:r>
-        <w:rPr>
-          <w:rFonts w:ascii="Helvetica" w:hAnsi="Helvetica" w:cs="Helvetica"/>
-          <w:color w:val="202124"/>
-          <w:sz w:val="26"/>
-          <w:szCs w:val="26"/>
-        </w:rPr>
-        <w:t xml:space="preserve"> </w:t>
-      </w:r>
-      <w:proofErr w:type="spellStart"/>
-      <w:r>
-        <w:rPr>
-          <w:rFonts w:ascii="Helvetica" w:hAnsi="Helvetica" w:cs="Helvetica"/>
-          <w:color w:val="202124"/>
-          <w:sz w:val="26"/>
-          <w:szCs w:val="26"/>
-        </w:rPr>
-        <w:t>below</w:t>
-      </w:r>
-      <w:proofErr w:type="spellEnd"/>
-      <w:r>
-        <w:rPr>
-          <w:rFonts w:ascii="Helvetica" w:hAnsi="Helvetica" w:cs="Helvetica"/>
-          <w:color w:val="202124"/>
-          <w:sz w:val="26"/>
-          <w:szCs w:val="26"/>
-        </w:rPr>
-        <w:t>:</w:t>
+      <w:r>
+        <w:rPr>
+          <w:rFonts w:ascii="Helvetica" w:hAnsi="Helvetica" w:cs="Helvetica"/>
+          <w:color w:val="202124"/>
+          <w:sz w:val="26"/>
+          <w:szCs w:val="26"/>
+        </w:rPr>
+        <w:t>Your results should look similar to those below:</w:t>
       </w:r>
     </w:p>
     <w:p>
@@ -12218,7 +11921,7 @@
                     </pic:cNvPicPr>
                   </pic:nvPicPr>
                   <pic:blipFill>
-                    <a:blip r:embed="rId22">
+                    <a:blip r:embed="rId18">
                       <a:extLst>
                         <a:ext uri="{28A0092B-C50C-407E-A947-70E740481C1C}">
                           <a14:useLocalDpi xmlns:a14="http://schemas.microsoft.com/office/drawing/2010/main" val="0"/>
@@ -12934,7 +12637,7 @@
                     </pic:cNvPicPr>
                   </pic:nvPicPr>
                   <pic:blipFill>
-                    <a:blip r:embed="rId23">
+                    <a:blip r:embed="rId19">
                       <a:extLst>
                         <a:ext uri="{28A0092B-C50C-407E-A947-70E740481C1C}">
                           <a14:useLocalDpi xmlns:a14="http://schemas.microsoft.com/office/drawing/2010/main" val="0"/>
@@ -13603,7 +13306,7 @@
                     </pic:cNvPicPr>
                   </pic:nvPicPr>
                   <pic:blipFill>
-                    <a:blip r:embed="rId24">
+                    <a:blip r:embed="rId20">
                       <a:extLst>
                         <a:ext uri="{28A0092B-C50C-407E-A947-70E740481C1C}">
                           <a14:useLocalDpi xmlns:a14="http://schemas.microsoft.com/office/drawing/2010/main" val="0"/>
@@ -14721,7 +14424,7 @@
                     </pic:cNvPicPr>
                   </pic:nvPicPr>
                   <pic:blipFill>
-                    <a:blip r:embed="rId25">
+                    <a:blip r:embed="rId21">
                       <a:extLst>
                         <a:ext uri="{28A0092B-C50C-407E-A947-70E740481C1C}">
                           <a14:useLocalDpi xmlns:a14="http://schemas.microsoft.com/office/drawing/2010/main" val="0"/>
@@ -14846,19 +14549,40 @@
         </w:rPr>
         <w:t> and retrain our linear regression model to predict total fare. You'll note that you've also added a few calculated features for the </w:t>
       </w:r>
-      <w:hyperlink r:id="rId26" w:history="1">
-        <w:r>
-          <w:rPr>
-            <w:rStyle w:val="Hyperlink"/>
-            <w:rFonts w:ascii="Helvetica" w:hAnsi="Helvetica" w:cs="Helvetica"/>
-            <w:color w:val="1A73E8"/>
-            <w:sz w:val="26"/>
-            <w:szCs w:val="26"/>
-            <w:lang w:val="en-US"/>
-          </w:rPr>
-          <w:t>Euclidean distance</w:t>
-        </w:r>
-      </w:hyperlink>
+      <w:r>
+        <w:fldChar w:fldCharType="begin"/>
+      </w:r>
+      <w:r>
+        <w:rPr>
+          <w:lang w:val="en-US"/>
+        </w:rPr>
+        <w:instrText xml:space="preserve"> HYPERLINK "https://en.wikipedia.org/wiki/Euclidean_distance" </w:instrText>
+      </w:r>
+      <w:r>
+        <w:fldChar w:fldCharType="separate"/>
+      </w:r>
+      <w:r>
+        <w:rPr>
+          <w:rStyle w:val="Hyperlink"/>
+          <w:rFonts w:ascii="Helvetica" w:hAnsi="Helvetica" w:cs="Helvetica"/>
+          <w:color w:val="1A73E8"/>
+          <w:sz w:val="26"/>
+          <w:szCs w:val="26"/>
+          <w:lang w:val="en-US"/>
+        </w:rPr>
+        <w:t>Euclidean distance</w:t>
+      </w:r>
+      <w:r>
+        <w:rPr>
+          <w:rStyle w:val="Hyperlink"/>
+          <w:rFonts w:ascii="Helvetica" w:hAnsi="Helvetica" w:cs="Helvetica"/>
+          <w:color w:val="1A73E8"/>
+          <w:sz w:val="26"/>
+          <w:szCs w:val="26"/>
+          <w:lang w:val="en-US"/>
+        </w:rPr>
+        <w:fldChar w:fldCharType="end"/>
+      </w:r>
       <w:r>
         <w:rPr>
           <w:rFonts w:ascii="Helvetica" w:hAnsi="Helvetica" w:cs="Helvetica"/>
@@ -17457,7 +17181,7 @@
                     </pic:cNvPicPr>
                   </pic:nvPicPr>
                   <pic:blipFill>
-                    <a:blip r:embed="rId27">
+                    <a:blip r:embed="rId22">
                       <a:extLst>
                         <a:ext uri="{28A0092B-C50C-407E-A947-70E740481C1C}">
                           <a14:useLocalDpi xmlns:a14="http://schemas.microsoft.com/office/drawing/2010/main" val="0"/>
@@ -20174,7 +19898,7 @@
                     </pic:cNvPicPr>
                   </pic:nvPicPr>
                   <pic:blipFill>
-                    <a:blip r:embed="rId28">
+                    <a:blip r:embed="rId23">
                       <a:extLst>
                         <a:ext uri="{28A0092B-C50C-407E-A947-70E740481C1C}">
                           <a14:useLocalDpi xmlns:a14="http://schemas.microsoft.com/office/drawing/2010/main" val="0"/>
@@ -20265,59 +19989,19 @@
           <w:color w:val="202124"/>
           <w:sz w:val="45"/>
           <w:szCs w:val="45"/>
-        </w:rPr>
-      </w:pPr>
-      <w:proofErr w:type="spellStart"/>
+          <w:lang w:val="en-US"/>
+        </w:rPr>
+      </w:pPr>
       <w:r>
         <w:rPr>
           <w:rFonts w:ascii="Helvetica" w:hAnsi="Helvetica" w:cs="Helvetica"/>
           <w:color w:val="202124"/>
           <w:sz w:val="45"/>
           <w:szCs w:val="45"/>
-        </w:rPr>
-        <w:t>Test</w:t>
-      </w:r>
-      <w:proofErr w:type="spellEnd"/>
-      <w:r>
-        <w:rPr>
-          <w:rFonts w:ascii="Helvetica" w:hAnsi="Helvetica" w:cs="Helvetica"/>
-          <w:color w:val="202124"/>
-          <w:sz w:val="45"/>
-          <w:szCs w:val="45"/>
-        </w:rPr>
-        <w:t xml:space="preserve"> </w:t>
-      </w:r>
-      <w:proofErr w:type="spellStart"/>
-      <w:r>
-        <w:rPr>
-          <w:rFonts w:ascii="Helvetica" w:hAnsi="Helvetica" w:cs="Helvetica"/>
-          <w:color w:val="202124"/>
-          <w:sz w:val="45"/>
-          <w:szCs w:val="45"/>
-        </w:rPr>
-        <w:t>your</w:t>
-      </w:r>
-      <w:proofErr w:type="spellEnd"/>
-      <w:r>
-        <w:rPr>
-          <w:rFonts w:ascii="Helvetica" w:hAnsi="Helvetica" w:cs="Helvetica"/>
-          <w:color w:val="202124"/>
-          <w:sz w:val="45"/>
-          <w:szCs w:val="45"/>
-        </w:rPr>
-        <w:t xml:space="preserve"> </w:t>
-      </w:r>
-      <w:proofErr w:type="spellStart"/>
-      <w:r>
-        <w:rPr>
-          <w:rFonts w:ascii="Helvetica" w:hAnsi="Helvetica" w:cs="Helvetica"/>
-          <w:color w:val="202124"/>
-          <w:sz w:val="45"/>
-          <w:szCs w:val="45"/>
-        </w:rPr>
-        <w:t>Understanding</w:t>
-      </w:r>
-      <w:proofErr w:type="spellEnd"/>
+          <w:lang w:val="en-US"/>
+        </w:rPr>
+        <w:t>Test your Understanding</w:t>
+      </w:r>
     </w:p>
     <w:p>
       <w:pPr>
@@ -20374,11 +20058,11 @@
           <w:rFonts w:ascii="Arial" w:hAnsi="Arial" w:cs="Arial"/>
           <w:spacing w:val="3"/>
         </w:rPr>
-        <w:object w:dxaOrig="1440" w:dyaOrig="1440">
-          <v:shape id="_x0000_i1064" type="#_x0000_t75" style="width:18pt;height:15.6pt" o:ole="">
-            <v:imagedata r:id="rId15" o:title=""/>
+        <w:object w:dxaOrig="225" w:dyaOrig="225">
+          <v:shape id="_x0000_i1050" type="#_x0000_t75" style="width:20.25pt;height:18pt" o:ole="">
+            <v:imagedata r:id="rId12" o:title=""/>
           </v:shape>
-          <w:control r:id="rId29" w:name="DefaultOcxName4" w:shapeid="_x0000_i1064"/>
+          <w:control r:id="rId24" w:name="DefaultOcxName4" w:shapeid="_x0000_i1050"/>
         </w:object>
       </w:r>
     </w:p>
@@ -20391,7 +20075,6 @@
           <w:spacing w:val="3"/>
         </w:rPr>
       </w:pPr>
-      <w:proofErr w:type="spellStart"/>
       <w:r>
         <w:rPr>
           <w:rFonts w:ascii="Arial" w:hAnsi="Arial" w:cs="Arial"/>
@@ -20399,7 +20082,6 @@
         </w:rPr>
         <w:t>False</w:t>
       </w:r>
-      <w:proofErr w:type="spellEnd"/>
     </w:p>
     <w:p>
       <w:pPr>
@@ -20415,11 +20097,11 @@
           <w:rFonts w:ascii="Arial" w:hAnsi="Arial" w:cs="Arial"/>
           <w:spacing w:val="3"/>
         </w:rPr>
-        <w:object w:dxaOrig="1440" w:dyaOrig="1440">
-          <v:shape id="_x0000_i1063" type="#_x0000_t75" style="width:18pt;height:15.6pt" o:ole="">
-            <v:imagedata r:id="rId15" o:title=""/>
+        <w:object w:dxaOrig="225" w:dyaOrig="225">
+          <v:shape id="_x0000_i1053" type="#_x0000_t75" style="width:20.25pt;height:18pt" o:ole="">
+            <v:imagedata r:id="rId12" o:title=""/>
           </v:shape>
-          <w:control r:id="rId30" w:name="DefaultOcxName5" w:shapeid="_x0000_i1063"/>
+          <w:control r:id="rId25" w:name="DefaultOcxName5" w:shapeid="_x0000_i1053"/>
         </w:object>
       </w:r>
     </w:p>
@@ -20548,7 +20230,7 @@
           <w:lang w:val="en-US"/>
         </w:rPr>
       </w:pPr>
-      <w:hyperlink r:id="rId31" w:history="1">
+      <w:hyperlink r:id="rId26" w:history="1">
         <w:r>
           <w:rPr>
             <w:rStyle w:val="Hyperlink"/>
@@ -20568,8 +20250,6 @@
           <w:lang w:val="en-US"/>
         </w:rPr>
       </w:pPr>
-      <w:bookmarkStart w:id="0" w:name="_GoBack"/>
-      <w:bookmarkEnd w:id="0"/>
     </w:p>
     <w:sectPr>
       <w:pgSz w:w="11906" w:h="16838"/>
@@ -20582,7 +20262,7 @@
 </file>
 
 <file path=word/numbering.xml><?xml version="1.0" encoding="utf-8"?>
-<w:numbering xmlns:wpc="http://schemas.microsoft.com/office/word/2010/wordprocessingCanvas" xmlns:cx="http://schemas.microsoft.com/office/drawing/2014/chartex" xmlns:cx1="http://schemas.microsoft.com/office/drawing/2015/9/8/chartex" xmlns:mc="http://schemas.openxmlformats.org/markup-compatibility/2006" xmlns:o="urn:schemas-microsoft-com:office:office" xmlns:r="http://schemas.openxmlformats.org/officeDocument/2006/relationships" xmlns:m="http://schemas.openxmlformats.org/officeDocument/2006/math" xmlns:v="urn:schemas-microsoft-com:vml" xmlns:wp14="http://schemas.microsoft.com/office/word/2010/wordprocessingDrawing" xmlns:wp="http://schemas.openxmlformats.org/drawingml/2006/wordprocessingDrawing" xmlns:w10="urn:schemas-microsoft-com:office:word" xmlns:w="http://schemas.openxmlformats.org/wordprocessingml/2006/main" xmlns:w14="http://schemas.microsoft.com/office/word/2010/wordml" xmlns:w15="http://schemas.microsoft.com/office/word/2012/wordml" xmlns:w16se="http://schemas.microsoft.com/office/word/2015/wordml/symex" xmlns:wpg="http://schemas.microsoft.com/office/word/2010/wordprocessingGroup" xmlns:wpi="http://schemas.microsoft.com/office/word/2010/wordprocessingInk" xmlns:wne="http://schemas.microsoft.com/office/word/2006/wordml" xmlns:wps="http://schemas.microsoft.com/office/word/2010/wordprocessingShape" mc:Ignorable="w14 w15 w16se wp14">
+<w:numbering xmlns:wpc="http://schemas.microsoft.com/office/word/2010/wordprocessingCanvas" xmlns:cx="http://schemas.microsoft.com/office/drawing/2014/chartex" xmlns:cx1="http://schemas.microsoft.com/office/drawing/2015/9/8/chartex" xmlns:cx2="http://schemas.microsoft.com/office/drawing/2015/10/21/chartex" xmlns:cx3="http://schemas.microsoft.com/office/drawing/2016/5/9/chartex" xmlns:cx4="http://schemas.microsoft.com/office/drawing/2016/5/10/chartex" xmlns:cx5="http://schemas.microsoft.com/office/drawing/2016/5/11/chartex" xmlns:cx6="http://schemas.microsoft.com/office/drawing/2016/5/12/chartex" xmlns:cx7="http://schemas.microsoft.com/office/drawing/2016/5/13/chartex" xmlns:cx8="http://schemas.microsoft.com/office/drawing/2016/5/14/chartex" xmlns:mc="http://schemas.openxmlformats.org/markup-compatibility/2006" xmlns:aink="http://schemas.microsoft.com/office/drawing/2016/ink" xmlns:am3d="http://schemas.microsoft.com/office/drawing/2017/model3d" xmlns:o="urn:schemas-microsoft-com:office:office" xmlns:r="http://schemas.openxmlformats.org/officeDocument/2006/relationships" xmlns:m="http://schemas.openxmlformats.org/officeDocument/2006/math" xmlns:v="urn:schemas-microsoft-com:vml" xmlns:wp14="http://schemas.microsoft.com/office/word/2010/wordprocessingDrawing" xmlns:wp="http://schemas.openxmlformats.org/drawingml/2006/wordprocessingDrawing" xmlns:w10="urn:schemas-microsoft-com:office:word" xmlns:w="http://schemas.openxmlformats.org/wordprocessingml/2006/main" xmlns:w14="http://schemas.microsoft.com/office/word/2010/wordml" xmlns:w15="http://schemas.microsoft.com/office/word/2012/wordml" xmlns:w16cid="http://schemas.microsoft.com/office/word/2016/wordml/cid" xmlns:w16se="http://schemas.microsoft.com/office/word/2015/wordml/symex" xmlns:wpg="http://schemas.microsoft.com/office/word/2010/wordprocessingGroup" xmlns:wpi="http://schemas.microsoft.com/office/word/2010/wordprocessingInk" xmlns:wne="http://schemas.microsoft.com/office/word/2006/wordml" xmlns:wps="http://schemas.microsoft.com/office/word/2010/wordprocessingShape" mc:Ignorable="w14 w15 w16se w16cid wp14">
   <w:abstractNum w:abstractNumId="0" w15:restartNumberingAfterBreak="0">
     <w:nsid w:val="0E980043"/>
     <w:multiLevelType w:val="multilevel"/>
@@ -21543,7 +21223,7 @@
 </file>
 
 <file path=word/styles.xml><?xml version="1.0" encoding="utf-8"?>
-<w:styles xmlns:mc="http://schemas.openxmlformats.org/markup-compatibility/2006" xmlns:r="http://schemas.openxmlformats.org/officeDocument/2006/relationships" xmlns:w="http://schemas.openxmlformats.org/wordprocessingml/2006/main" xmlns:w14="http://schemas.microsoft.com/office/word/2010/wordml" xmlns:w15="http://schemas.microsoft.com/office/word/2012/wordml" xmlns:w16se="http://schemas.microsoft.com/office/word/2015/wordml/symex" mc:Ignorable="w14 w15 w16se">
+<w:styles xmlns:mc="http://schemas.openxmlformats.org/markup-compatibility/2006" xmlns:r="http://schemas.openxmlformats.org/officeDocument/2006/relationships" xmlns:w="http://schemas.openxmlformats.org/wordprocessingml/2006/main" xmlns:w14="http://schemas.microsoft.com/office/word/2010/wordml" xmlns:w15="http://schemas.microsoft.com/office/word/2012/wordml" xmlns:w16cid="http://schemas.microsoft.com/office/word/2016/wordml/cid" xmlns:w16se="http://schemas.microsoft.com/office/word/2015/wordml/symex" mc:Ignorable="w14 w15 w16se w16cid">
   <w:docDefaults>
     <w:rPrDefault>
       <w:rPr>
@@ -21559,7 +21239,7 @@
       </w:pPr>
     </w:pPrDefault>
   </w:docDefaults>
-  <w:latentStyles w:defLockedState="0" w:defUIPriority="99" w:defSemiHidden="0" w:defUnhideWhenUsed="0" w:defQFormat="0" w:count="371">
+  <w:latentStyles w:defLockedState="0" w:defUIPriority="99" w:defSemiHidden="0" w:defUnhideWhenUsed="0" w:defQFormat="0" w:count="375">
     <w:lsdException w:name="Normal" w:uiPriority="0" w:qFormat="1"/>
     <w:lsdException w:name="heading 1" w:uiPriority="9" w:qFormat="1"/>
     <w:lsdException w:name="heading 2" w:semiHidden="1" w:uiPriority="9" w:unhideWhenUsed="1" w:qFormat="1"/>
@@ -21665,7 +21345,6 @@
     <w:lsdException w:name="HTML Sample" w:semiHidden="1" w:unhideWhenUsed="1"/>
     <w:lsdException w:name="HTML Typewriter" w:semiHidden="1" w:unhideWhenUsed="1"/>
     <w:lsdException w:name="HTML Variable" w:semiHidden="1" w:unhideWhenUsed="1"/>
-    <w:lsdException w:name="Normal Table" w:semiHidden="1" w:unhideWhenUsed="1"/>
     <w:lsdException w:name="annotation subject" w:semiHidden="1" w:unhideWhenUsed="1"/>
     <w:lsdException w:name="No List" w:semiHidden="1" w:unhideWhenUsed="1"/>
     <w:lsdException w:name="Outline List 1" w:semiHidden="1" w:unhideWhenUsed="1"/>
@@ -21709,10 +21388,8 @@
     <w:lsdException w:name="Table Elegant" w:semiHidden="1" w:unhideWhenUsed="1"/>
     <w:lsdException w:name="Table Professional" w:semiHidden="1" w:unhideWhenUsed="1"/>
     <w:lsdException w:name="Table Subtle 1" w:semiHidden="1" w:unhideWhenUsed="1"/>
-    <w:lsdException w:name="Table Subtle 2" w:semiHidden="1" w:unhideWhenUsed="1"/>
     <w:lsdException w:name="Table Web 1" w:semiHidden="1" w:unhideWhenUsed="1"/>
     <w:lsdException w:name="Table Web 2" w:semiHidden="1" w:unhideWhenUsed="1"/>
-    <w:lsdException w:name="Table Web 3" w:semiHidden="1" w:unhideWhenUsed="1"/>
     <w:lsdException w:name="Balloon Text" w:semiHidden="1" w:unhideWhenUsed="1"/>
     <w:lsdException w:name="Table Grid" w:uiPriority="39"/>
     <w:lsdException w:name="Table Theme" w:semiHidden="1" w:unhideWhenUsed="1"/>
@@ -21931,6 +21608,10 @@
     <w:lsdException w:name="List Table 5 Dark Accent 6" w:uiPriority="50"/>
     <w:lsdException w:name="List Table 6 Colorful Accent 6" w:uiPriority="51"/>
     <w:lsdException w:name="List Table 7 Colorful Accent 6" w:uiPriority="52"/>
+    <w:lsdException w:name="Mention" w:semiHidden="1" w:unhideWhenUsed="1"/>
+    <w:lsdException w:name="Smart Hyperlink" w:semiHidden="1" w:unhideWhenUsed="1"/>
+    <w:lsdException w:name="Hashtag" w:semiHidden="1" w:unhideWhenUsed="1"/>
+    <w:lsdException w:name="Unresolved Mention" w:semiHidden="1" w:unhideWhenUsed="1"/>
   </w:latentStyles>
   <w:style w:type="paragraph" w:default="1" w:styleId="Normal">
     <w:name w:val="Normal"/>
@@ -22229,6 +21910,36 @@
     <w:basedOn w:val="DefaultParagraphFont"/>
     <w:rsid w:val="0028387C"/>
   </w:style>
+  <w:style w:type="paragraph" w:styleId="BalloonText">
+    <w:name w:val="Balloon Text"/>
+    <w:basedOn w:val="Normal"/>
+    <w:link w:val="BalloonTextChar"/>
+    <w:uiPriority w:val="99"/>
+    <w:semiHidden/>
+    <w:unhideWhenUsed/>
+    <w:rsid w:val="00A572BD"/>
+    <w:pPr>
+      <w:spacing w:after="0" w:line="240" w:lineRule="auto"/>
+    </w:pPr>
+    <w:rPr>
+      <w:rFonts w:ascii="Segoe UI" w:hAnsi="Segoe UI" w:cs="Segoe UI"/>
+      <w:sz w:val="18"/>
+      <w:szCs w:val="18"/>
+    </w:rPr>
+  </w:style>
+  <w:style w:type="character" w:customStyle="1" w:styleId="BalloonTextChar">
+    <w:name w:val="Balloon Text Char"/>
+    <w:basedOn w:val="DefaultParagraphFont"/>
+    <w:link w:val="BalloonText"/>
+    <w:uiPriority w:val="99"/>
+    <w:semiHidden/>
+    <w:rsid w:val="00A572BD"/>
+    <w:rPr>
+      <w:rFonts w:ascii="Segoe UI" w:hAnsi="Segoe UI" w:cs="Segoe UI"/>
+      <w:sz w:val="18"/>
+      <w:szCs w:val="18"/>
+    </w:rPr>
+  </w:style>
 </w:styles>
 </file>
 

</xml_diff>